<commit_message>
La inn bilde av sprinten i prosjektplanen
</commit_message>
<xml_diff>
--- a/Administrativ del/Prosjektplan.docx
+++ b/Administrativ del/Prosjektplan.docx
@@ -55,65 +55,64 @@
       </w:r>
       <w:proofErr w:type="spellEnd"/>
       <w:r>
-        <w:t xml:space="preserve"> master(Markus) og Christoffer satt av noen oppgaver vi hadde blitt enig om på forhånd.</w:t>
-      </w:r>
+        <w:t xml:space="preserve"> </w:t>
+      </w:r>
+      <w:proofErr w:type="gramStart"/>
+      <w:r>
+        <w:t>master(</w:t>
+      </w:r>
+      <w:proofErr w:type="gramEnd"/>
+      <w:r>
+        <w:t>Markus) og Christoffer satt av noen oppgaver vi hadde blitt enig om på forhånd.</w:t>
+      </w:r>
+    </w:p>
+    <w:p>
+      <w:r>
+        <w:rPr>
+          <w:noProof/>
+        </w:rPr>
+        <w:drawing>
+          <wp:inline distT="0" distB="0" distL="0" distR="0" wp14:anchorId="46EFAFCB" wp14:editId="2333FC65">
+            <wp:extent cx="5760720" cy="2533650"/>
+            <wp:effectExtent l="0" t="0" r="0" b="0"/>
+            <wp:docPr id="1" name="Bilde 1"/>
+            <wp:cNvGraphicFramePr>
+              <a:graphicFrameLocks xmlns:a="http://schemas.openxmlformats.org/drawingml/2006/main" noChangeAspect="1"/>
+            </wp:cNvGraphicFramePr>
+            <a:graphic xmlns:a="http://schemas.openxmlformats.org/drawingml/2006/main">
+              <a:graphicData uri="http://schemas.openxmlformats.org/drawingml/2006/picture">
+                <pic:pic xmlns:pic="http://schemas.openxmlformats.org/drawingml/2006/picture">
+                  <pic:nvPicPr>
+                    <pic:cNvPr id="1" name=""/>
+                    <pic:cNvPicPr/>
+                  </pic:nvPicPr>
+                  <pic:blipFill>
+                    <a:blip r:embed="rId5"/>
+                    <a:stretch>
+                      <a:fillRect/>
+                    </a:stretch>
+                  </pic:blipFill>
+                  <pic:spPr>
+                    <a:xfrm>
+                      <a:off x="0" y="0"/>
+                      <a:ext cx="5760720" cy="2533650"/>
+                    </a:xfrm>
+                    <a:prstGeom prst="rect">
+                      <a:avLst/>
+                    </a:prstGeom>
+                  </pic:spPr>
+                </pic:pic>
+              </a:graphicData>
+            </a:graphic>
+          </wp:inline>
+        </w:drawing>
+      </w:r>
+      <w:bookmarkStart w:id="0" w:name="_GoBack"/>
+      <w:bookmarkEnd w:id="0"/>
     </w:p>
     <w:p>
       <w:pPr>
         <w:pStyle w:val="Listeavsnitt"/>
-        <w:numPr>
-          <w:ilvl w:val="0"/>
-          <w:numId w:val="1"/>
-        </w:numPr>
-      </w:pPr>
-      <w:r>
-        <w:t>Logo</w:t>
-      </w:r>
-    </w:p>
-    <w:p>
-      <w:pPr>
-        <w:pStyle w:val="Listeavsnitt"/>
-        <w:numPr>
-          <w:ilvl w:val="0"/>
-          <w:numId w:val="1"/>
-        </w:numPr>
-      </w:pPr>
-      <w:r>
-        <w:t>Pre-</w:t>
-      </w:r>
-      <w:proofErr w:type="spellStart"/>
-      <w:r>
-        <w:t>study</w:t>
-      </w:r>
-      <w:proofErr w:type="spellEnd"/>
-    </w:p>
-    <w:p>
-      <w:pPr>
-        <w:pStyle w:val="Listeavsnitt"/>
-        <w:numPr>
-          <w:ilvl w:val="0"/>
-          <w:numId w:val="1"/>
-        </w:numPr>
-      </w:pPr>
-      <w:r>
-        <w:t>Brukerscenario og brukermønster som bygger på milepæl 4</w:t>
-      </w:r>
-    </w:p>
-    <w:p>
-      <w:pPr>
-        <w:pStyle w:val="Listeavsnitt"/>
-        <w:numPr>
-          <w:ilvl w:val="0"/>
-          <w:numId w:val="1"/>
-        </w:numPr>
-      </w:pPr>
-      <w:r>
-        <w:t>(Klassediagrammer og sekvensdiagrammer)</w:t>
-      </w:r>
-    </w:p>
-    <w:p>
-      <w:pPr>
-        <w:pStyle w:val="Listeavsnitt"/>
       </w:pPr>
     </w:p>
     <w:p>
@@ -131,9 +130,6 @@
       </w:r>
     </w:p>
     <w:p>
-      <w:r>
-        <w:t xml:space="preserve"> </w:t>
-      </w:r>
       <w:r>
         <w:t>F</w:t>
       </w:r>
@@ -213,6 +209,7 @@
     <w:p/>
     <w:p>
       <w:r>
+        <w:lastRenderedPageBreak/>
         <w:t>Første sprinten var kort</w:t>
       </w:r>
       <w:r>
@@ -233,8 +230,6 @@
       <w:r>
         <w:t xml:space="preserve"> I neste sprinten som starter 23/01 begynner vi å bygge siden.</w:t>
       </w:r>
-      <w:bookmarkStart w:id="0" w:name="_GoBack"/>
-      <w:bookmarkEnd w:id="0"/>
     </w:p>
     <w:p/>
     <w:sectPr>

</xml_diff>

<commit_message>
La til bilde av indexsiden i prosjektplanen
</commit_message>
<xml_diff>
--- a/Administrativ del/Prosjektplan.docx
+++ b/Administrativ del/Prosjektplan.docx
@@ -107,8 +107,6 @@
           </wp:inline>
         </w:drawing>
       </w:r>
-      <w:bookmarkStart w:id="0" w:name="_GoBack"/>
-      <w:bookmarkEnd w:id="0"/>
     </w:p>
     <w:p>
       <w:pPr>
@@ -232,6 +230,70 @@
       </w:r>
     </w:p>
     <w:p/>
+    <w:p>
+      <w:bookmarkStart w:id="0" w:name="_GoBack"/>
+      <w:r>
+        <w:rPr>
+          <w:noProof/>
+        </w:rPr>
+        <w:drawing>
+          <wp:anchor distT="0" distB="0" distL="114300" distR="114300" simplePos="0" relativeHeight="251658240" behindDoc="0" locked="0" layoutInCell="1" allowOverlap="1" wp14:anchorId="3051E2A0" wp14:editId="34A4A73F">
+            <wp:simplePos x="0" y="0"/>
+            <wp:positionH relativeFrom="margin">
+              <wp:posOffset>1090930</wp:posOffset>
+            </wp:positionH>
+            <wp:positionV relativeFrom="margin">
+              <wp:posOffset>1264285</wp:posOffset>
+            </wp:positionV>
+            <wp:extent cx="2241550" cy="3987165"/>
+            <wp:effectExtent l="0" t="0" r="6350" b="0"/>
+            <wp:wrapSquare wrapText="bothSides"/>
+            <wp:docPr id="2" name="Bilde 2"/>
+            <wp:cNvGraphicFramePr>
+              <a:graphicFrameLocks xmlns:a="http://schemas.openxmlformats.org/drawingml/2006/main" noChangeAspect="1"/>
+            </wp:cNvGraphicFramePr>
+            <a:graphic xmlns:a="http://schemas.openxmlformats.org/drawingml/2006/main">
+              <a:graphicData uri="http://schemas.openxmlformats.org/drawingml/2006/picture">
+                <pic:pic xmlns:pic="http://schemas.openxmlformats.org/drawingml/2006/picture">
+                  <pic:nvPicPr>
+                    <pic:cNvPr id="2" name="Exizt index prototype v1.png"/>
+                    <pic:cNvPicPr/>
+                  </pic:nvPicPr>
+                  <pic:blipFill>
+                    <a:blip r:embed="rId6">
+                      <a:extLst>
+                        <a:ext uri="{28A0092B-C50C-407E-A947-70E740481C1C}">
+                          <a14:useLocalDpi xmlns:a14="http://schemas.microsoft.com/office/drawing/2010/main" val="0"/>
+                        </a:ext>
+                      </a:extLst>
+                    </a:blip>
+                    <a:stretch>
+                      <a:fillRect/>
+                    </a:stretch>
+                  </pic:blipFill>
+                  <pic:spPr>
+                    <a:xfrm>
+                      <a:off x="0" y="0"/>
+                      <a:ext cx="2241550" cy="3987165"/>
+                    </a:xfrm>
+                    <a:prstGeom prst="rect">
+                      <a:avLst/>
+                    </a:prstGeom>
+                  </pic:spPr>
+                </pic:pic>
+              </a:graphicData>
+            </a:graphic>
+            <wp14:sizeRelH relativeFrom="margin">
+              <wp14:pctWidth>0</wp14:pctWidth>
+            </wp14:sizeRelH>
+            <wp14:sizeRelV relativeFrom="margin">
+              <wp14:pctHeight>0</wp14:pctHeight>
+            </wp14:sizeRelV>
+          </wp:anchor>
+        </w:drawing>
+      </w:r>
+      <w:bookmarkEnd w:id="0"/>
+    </w:p>
     <w:sectPr>
       <w:pgSz w:w="11906" w:h="16838"/>
       <w:pgMar w:top="1417" w:right="1417" w:bottom="1417" w:left="1417" w:header="708" w:footer="708" w:gutter="0"/>

</xml_diff>

<commit_message>
La inn info om sprint 2 i prosjektplan
</commit_message>
<xml_diff>
--- a/Administrativ del/Prosjektplan.docx
+++ b/Administrativ del/Prosjektplan.docx
@@ -231,7 +231,6 @@
     </w:p>
     <w:p/>
     <w:p>
-      <w:bookmarkStart w:id="0" w:name="_GoBack"/>
       <w:r>
         <w:rPr>
           <w:noProof/>
@@ -292,6 +291,53 @@
           </wp:anchor>
         </w:drawing>
       </w:r>
+    </w:p>
+    <w:p/>
+    <w:p/>
+    <w:p/>
+    <w:p/>
+    <w:p/>
+    <w:p/>
+    <w:p/>
+    <w:p/>
+    <w:p/>
+    <w:p/>
+    <w:p/>
+    <w:p/>
+    <w:p/>
+    <w:p/>
+    <w:p/>
+    <w:p/>
+    <w:p>
+      <w:pPr>
+        <w:tabs>
+          <w:tab w:val="left" w:pos="7740"/>
+        </w:tabs>
+      </w:pPr>
+      <w:r>
+        <w:tab/>
+      </w:r>
+    </w:p>
+    <w:p>
+      <w:pPr>
+        <w:pStyle w:val="Overskrift2"/>
+      </w:pPr>
+      <w:r>
+        <w:t>Sprint 2(23.01 – 06.01)</w:t>
+      </w:r>
+    </w:p>
+    <w:p>
+      <w:r>
+        <w:t>Onsdag 23.01 hadde vi et møte alle sammen og ble enige om oppgaver vi skulle gjøre i sprinten. Møte varte i 25min.</w:t>
+      </w:r>
+    </w:p>
+    <w:p>
+      <w:pPr>
+        <w:tabs>
+          <w:tab w:val="left" w:pos="7740"/>
+        </w:tabs>
+      </w:pPr>
+      <w:bookmarkStart w:id="0" w:name="_GoBack"/>
       <w:bookmarkEnd w:id="0"/>
     </w:p>
     <w:sectPr>

</xml_diff>

<commit_message>
style_index og endret bilde på prototype
pog
</commit_message>
<xml_diff>
--- a/Administrativ del/Prosjektplan.docx
+++ b/Administrativ del/Prosjektplan.docx
@@ -87,7 +87,7 @@
                     <pic:cNvPicPr/>
                   </pic:nvPicPr>
                   <pic:blipFill>
-                    <a:blip r:embed="rId5"/>
+                    <a:blip r:embed="rId6"/>
                     <a:stretch>
                       <a:fillRect/>
                     </a:stretch>
@@ -231,23 +231,16 @@
     </w:p>
     <w:p/>
     <w:p>
+      <w:bookmarkStart w:id="0" w:name="_GoBack"/>
       <w:r>
         <w:rPr>
           <w:noProof/>
         </w:rPr>
         <w:drawing>
-          <wp:anchor distT="0" distB="0" distL="114300" distR="114300" simplePos="0" relativeHeight="251658240" behindDoc="0" locked="0" layoutInCell="1" allowOverlap="1" wp14:anchorId="3051E2A0" wp14:editId="34A4A73F">
-            <wp:simplePos x="0" y="0"/>
-            <wp:positionH relativeFrom="margin">
-              <wp:posOffset>1090930</wp:posOffset>
-            </wp:positionH>
-            <wp:positionV relativeFrom="margin">
-              <wp:posOffset>1264285</wp:posOffset>
-            </wp:positionV>
-            <wp:extent cx="2241550" cy="3987165"/>
-            <wp:effectExtent l="0" t="0" r="6350" b="0"/>
-            <wp:wrapSquare wrapText="bothSides"/>
-            <wp:docPr id="2" name="Bilde 2"/>
+          <wp:inline distT="0" distB="0" distL="0" distR="0" wp14:anchorId="2BDC5A81" wp14:editId="03EF2E48">
+            <wp:extent cx="2833489" cy="5039833"/>
+            <wp:effectExtent l="0" t="0" r="5080" b="8890"/>
+            <wp:docPr id="3" name="Bilde 3"/>
             <wp:cNvGraphicFramePr>
               <a:graphicFrameLocks xmlns:a="http://schemas.openxmlformats.org/drawingml/2006/main" noChangeAspect="1"/>
             </wp:cNvGraphicFramePr>
@@ -255,11 +248,11 @@
               <a:graphicData uri="http://schemas.openxmlformats.org/drawingml/2006/picture">
                 <pic:pic xmlns:pic="http://schemas.openxmlformats.org/drawingml/2006/picture">
                   <pic:nvPicPr>
-                    <pic:cNvPr id="2" name="Exizt index prototype v1.png"/>
+                    <pic:cNvPr id="3" name="Exizt index prototype v1.1.png"/>
                     <pic:cNvPicPr/>
                   </pic:nvPicPr>
                   <pic:blipFill>
-                    <a:blip r:embed="rId6">
+                    <a:blip r:embed="rId7">
                       <a:extLst>
                         <a:ext uri="{28A0092B-C50C-407E-A947-70E740481C1C}">
                           <a14:useLocalDpi xmlns:a14="http://schemas.microsoft.com/office/drawing/2010/main" val="0"/>
@@ -273,7 +266,7 @@
                   <pic:spPr>
                     <a:xfrm>
                       <a:off x="0" y="0"/>
-                      <a:ext cx="2241550" cy="3987165"/>
+                      <a:ext cx="2871868" cy="5108096"/>
                     </a:xfrm>
                     <a:prstGeom prst="rect">
                       <a:avLst/>
@@ -282,15 +275,10 @@
                 </pic:pic>
               </a:graphicData>
             </a:graphic>
-            <wp14:sizeRelH relativeFrom="margin">
-              <wp14:pctWidth>0</wp14:pctWidth>
-            </wp14:sizeRelH>
-            <wp14:sizeRelV relativeFrom="margin">
-              <wp14:pctHeight>0</wp14:pctHeight>
-            </wp14:sizeRelV>
-          </wp:anchor>
+          </wp:inline>
         </w:drawing>
       </w:r>
+      <w:bookmarkEnd w:id="0"/>
     </w:p>
     <w:p/>
     <w:p/>
@@ -337,8 +325,6 @@
           <w:tab w:val="left" w:pos="7740"/>
         </w:tabs>
       </w:pPr>
-      <w:bookmarkStart w:id="0" w:name="_GoBack"/>
-      <w:bookmarkEnd w:id="0"/>
     </w:p>
     <w:sectPr>
       <w:pgSz w:w="11906" w:h="16838"/>
@@ -1305,4 +1291,16 @@
     </a:ext>
   </a:extLst>
 </a:theme>
+</file>
+
+<file path=customXml/item1.xml><?xml version="1.0" encoding="utf-8"?>
+<b:Sources xmlns:b="http://schemas.openxmlformats.org/officeDocument/2006/bibliography" xmlns="http://schemas.openxmlformats.org/officeDocument/2006/bibliography" SelectedStyle="\APASixthEditionOfficeOnline.xsl" StyleName="APA" Version="6"/>
+</file>
+
+<file path=customXml/itemProps1.xml><?xml version="1.0" encoding="utf-8"?>
+<ds:datastoreItem xmlns:ds="http://schemas.openxmlformats.org/officeDocument/2006/customXml" ds:itemID="{2425D50B-3DEE-4D12-BE26-6CA230A6F6E4}">
+  <ds:schemaRefs>
+    <ds:schemaRef ds:uri="http://schemas.openxmlformats.org/officeDocument/2006/bibliography"/>
+  </ds:schemaRefs>
+</ds:datastoreItem>
 </file>
</xml_diff>

<commit_message>
Oppdaterte prosjektplan med sprint 2
</commit_message>
<xml_diff>
--- a/Administrativ del/Prosjektplan.docx
+++ b/Administrativ del/Prosjektplan.docx
@@ -333,12 +333,187 @@
     </w:p>
     <w:p>
       <w:pPr>
+        <w:pStyle w:val="Overskrift3"/>
+        <w:rPr>
+          <w:lang w:val="en-GB"/>
+        </w:rPr>
+      </w:pPr>
+      <w:r>
+        <w:rPr>
+          <w:lang w:val="en-GB"/>
+        </w:rPr>
+        <w:t>Daily sprint meeting(29.01)</w:t>
+      </w:r>
+      <w:r>
+        <w:rPr>
+          <w:lang w:val="en-GB"/>
+        </w:rPr>
+        <w:t xml:space="preserve"> meeting t</w:t>
+      </w:r>
+      <w:r>
+        <w:rPr>
+          <w:lang w:val="en-GB"/>
+        </w:rPr>
+        <w:t>ime = 40min</w:t>
+      </w:r>
+      <w:bookmarkStart w:id="0" w:name="_GoBack"/>
+      <w:bookmarkEnd w:id="0"/>
+    </w:p>
+    <w:p>
+      <w:pPr>
         <w:tabs>
           <w:tab w:val="left" w:pos="7740"/>
         </w:tabs>
       </w:pPr>
-      <w:bookmarkStart w:id="0" w:name="_GoBack"/>
-      <w:bookmarkEnd w:id="0"/>
+      <w:r>
+        <w:t xml:space="preserve">Hadde </w:t>
+      </w:r>
+      <w:proofErr w:type="spellStart"/>
+      <w:r>
+        <w:t>daily</w:t>
+      </w:r>
+      <w:proofErr w:type="spellEnd"/>
+      <w:r>
+        <w:t xml:space="preserve"> sprint møte den 29.01 om hvordan sprinten har gått og hva vi skal gjøre videre. </w:t>
+      </w:r>
+      <w:r>
+        <w:t xml:space="preserve">Vi tok en gjennomgang av milepæl 3 og 4 etter vi hadde fått tilbake melding av Bjørn. Vi hadde kommet i gang med forsiden og registrerings side og stilen. Databasen trengte litt små endringer, og tok det på møtet. </w:t>
+      </w:r>
+    </w:p>
+    <w:p>
+      <w:pPr>
+        <w:tabs>
+          <w:tab w:val="left" w:pos="7740"/>
+        </w:tabs>
+        <w:rPr>
+          <w:b/>
+        </w:rPr>
+      </w:pPr>
+      <w:r>
+        <w:br/>
+      </w:r>
+      <w:r>
+        <w:rPr>
+          <w:b/>
+        </w:rPr>
+        <w:t xml:space="preserve">Oppgavene som var gjort og skulle gjøres: </w:t>
+      </w:r>
+    </w:p>
+    <w:p>
+      <w:pPr>
+        <w:tabs>
+          <w:tab w:val="left" w:pos="7740"/>
+        </w:tabs>
+      </w:pPr>
+      <w:r>
+        <w:rPr>
+          <w:b/>
+        </w:rPr>
+        <w:t>Markus</w:t>
+      </w:r>
+      <w:r>
+        <w:t>: Lagt inn alt av html, og skal legge inn stilen senere i sprinten.</w:t>
+      </w:r>
+    </w:p>
+    <w:p>
+      <w:pPr>
+        <w:tabs>
+          <w:tab w:val="left" w:pos="7740"/>
+        </w:tabs>
+      </w:pPr>
+      <w:r>
+        <w:rPr>
+          <w:b/>
+        </w:rPr>
+        <w:t>Andreas</w:t>
+      </w:r>
+      <w:r>
+        <w:t>: Endret på databasen og laget den.</w:t>
+      </w:r>
+    </w:p>
+    <w:p>
+      <w:pPr>
+        <w:tabs>
+          <w:tab w:val="left" w:pos="7740"/>
+        </w:tabs>
+      </w:pPr>
+      <w:r>
+        <w:rPr>
+          <w:b/>
+        </w:rPr>
+        <w:lastRenderedPageBreak/>
+        <w:t xml:space="preserve">Thomas: </w:t>
+      </w:r>
+      <w:r>
+        <w:t xml:space="preserve">Ble enige om logoen han hadde laget. Så skal han legge inn </w:t>
+      </w:r>
+      <w:proofErr w:type="spellStart"/>
+      <w:r>
+        <w:t>javascript</w:t>
+      </w:r>
+      <w:proofErr w:type="spellEnd"/>
+      <w:r>
+        <w:t xml:space="preserve"> når mer blir lagt til på forsiden.</w:t>
+      </w:r>
+    </w:p>
+    <w:p>
+      <w:pPr>
+        <w:tabs>
+          <w:tab w:val="left" w:pos="7740"/>
+        </w:tabs>
+      </w:pPr>
+      <w:r>
+        <w:rPr>
+          <w:b/>
+        </w:rPr>
+        <w:t xml:space="preserve">Kristian: </w:t>
+      </w:r>
+      <w:r>
+        <w:t xml:space="preserve">Jobbet med protypen av siden, skal fortsette på </w:t>
+      </w:r>
+      <w:proofErr w:type="spellStart"/>
+      <w:r>
+        <w:t>top</w:t>
+      </w:r>
+      <w:proofErr w:type="spellEnd"/>
+      <w:r>
+        <w:t xml:space="preserve"> delen av siden og forsiden.</w:t>
+      </w:r>
+    </w:p>
+    <w:p>
+      <w:pPr>
+        <w:tabs>
+          <w:tab w:val="left" w:pos="7740"/>
+        </w:tabs>
+      </w:pPr>
+      <w:r>
+        <w:rPr>
+          <w:b/>
+        </w:rPr>
+        <w:t xml:space="preserve">Christoffer: </w:t>
+      </w:r>
+      <w:r>
+        <w:t xml:space="preserve">Jobbet med </w:t>
+      </w:r>
+      <w:proofErr w:type="spellStart"/>
+      <w:r>
+        <w:t>php</w:t>
+      </w:r>
+      <w:proofErr w:type="spellEnd"/>
+      <w:r>
+        <w:t xml:space="preserve"> scripts på </w:t>
+      </w:r>
+      <w:r>
+        <w:t xml:space="preserve">siden, skal implementeres når </w:t>
+      </w:r>
+      <w:proofErr w:type="spellStart"/>
+      <w:r>
+        <w:t>formsa</w:t>
+      </w:r>
+      <w:proofErr w:type="spellEnd"/>
+      <w:r>
+        <w:t xml:space="preserve"> blir ferdig gjort.</w:t>
+      </w:r>
     </w:p>
     <w:sectPr>
       <w:pgSz w:w="11906" w:h="16838"/>
@@ -911,6 +1086,28 @@
       <w:szCs w:val="26"/>
     </w:rPr>
   </w:style>
+  <w:style w:type="paragraph" w:styleId="Overskrift3">
+    <w:name w:val="heading 3"/>
+    <w:basedOn w:val="Normal"/>
+    <w:next w:val="Normal"/>
+    <w:link w:val="Overskrift3Tegn"/>
+    <w:uiPriority w:val="9"/>
+    <w:unhideWhenUsed/>
+    <w:qFormat/>
+    <w:rsid w:val="00D16F9E"/>
+    <w:pPr>
+      <w:keepNext/>
+      <w:keepLines/>
+      <w:spacing w:before="40" w:after="0"/>
+      <w:outlineLvl w:val="2"/>
+    </w:pPr>
+    <w:rPr>
+      <w:rFonts w:asciiTheme="majorHAnsi" w:eastAsiaTheme="majorEastAsia" w:hAnsiTheme="majorHAnsi" w:cstheme="majorBidi"/>
+      <w:color w:val="1F3763" w:themeColor="accent1" w:themeShade="7F"/>
+      <w:sz w:val="24"/>
+      <w:szCs w:val="24"/>
+    </w:rPr>
+  </w:style>
   <w:style w:type="character" w:default="1" w:styleId="Standardskriftforavsnitt">
     <w:name w:val="Default Paragraph Font"/>
     <w:uiPriority w:val="1"/>
@@ -1008,6 +1205,19 @@
       <w:ind w:left="720"/>
       <w:contextualSpacing/>
     </w:pPr>
+  </w:style>
+  <w:style w:type="character" w:customStyle="1" w:styleId="Overskrift3Tegn">
+    <w:name w:val="Overskrift 3 Tegn"/>
+    <w:basedOn w:val="Standardskriftforavsnitt"/>
+    <w:link w:val="Overskrift3"/>
+    <w:uiPriority w:val="9"/>
+    <w:rsid w:val="00D16F9E"/>
+    <w:rPr>
+      <w:rFonts w:asciiTheme="majorHAnsi" w:eastAsiaTheme="majorEastAsia" w:hAnsiTheme="majorHAnsi" w:cstheme="majorBidi"/>
+      <w:color w:val="1F3763" w:themeColor="accent1" w:themeShade="7F"/>
+      <w:sz w:val="24"/>
+      <w:szCs w:val="24"/>
+    </w:rPr>
   </w:style>
 </w:styles>
 </file>

</xml_diff>

<commit_message>
Lagt inn info om sprint 2
</commit_message>
<xml_diff>
--- a/Administrativ del/Prosjektplan.docx
+++ b/Administrativ del/Prosjektplan.docx
@@ -334,30 +334,39 @@
     <w:p>
       <w:pPr>
         <w:pStyle w:val="Overskrift3"/>
-        <w:rPr>
-          <w:lang w:val="en-GB"/>
-        </w:rPr>
-      </w:pPr>
-      <w:r>
-        <w:rPr>
-          <w:lang w:val="en-GB"/>
-        </w:rPr>
-        <w:t>Daily sprint meeting(29.01)</w:t>
-      </w:r>
-      <w:r>
-        <w:rPr>
-          <w:lang w:val="en-GB"/>
-        </w:rPr>
-        <w:t xml:space="preserve"> meeting t</w:t>
-      </w:r>
-      <w:r>
-        <w:rPr>
-          <w:lang w:val="en-GB"/>
-        </w:rPr>
-        <w:t>ime = 40min</w:t>
-      </w:r>
-      <w:bookmarkStart w:id="0" w:name="_GoBack"/>
-      <w:bookmarkEnd w:id="0"/>
+      </w:pPr>
+      <w:proofErr w:type="spellStart"/>
+      <w:r>
+        <w:t>Daily</w:t>
+      </w:r>
+      <w:proofErr w:type="spellEnd"/>
+      <w:r>
+        <w:t xml:space="preserve"> sprint </w:t>
+      </w:r>
+      <w:proofErr w:type="spellStart"/>
+      <w:proofErr w:type="gramStart"/>
+      <w:r>
+        <w:t>meeting</w:t>
+      </w:r>
+      <w:proofErr w:type="spellEnd"/>
+      <w:r>
+        <w:t>(</w:t>
+      </w:r>
+      <w:proofErr w:type="gramEnd"/>
+      <w:r>
+        <w:t>29.01)</w:t>
+      </w:r>
+      <w:r>
+        <w:t xml:space="preserve"> </w:t>
+      </w:r>
+      <w:proofErr w:type="spellStart"/>
+      <w:r>
+        <w:t>meeting</w:t>
+      </w:r>
+      <w:proofErr w:type="spellEnd"/>
+      <w:r>
+        <w:t xml:space="preserve"> time = 40min</w:t>
+      </w:r>
     </w:p>
     <w:p>
       <w:pPr>
@@ -514,6 +523,172 @@
       <w:r>
         <w:t xml:space="preserve"> blir ferdig gjort.</w:t>
       </w:r>
+    </w:p>
+    <w:p>
+      <w:pPr>
+        <w:tabs>
+          <w:tab w:val="left" w:pos="7740"/>
+        </w:tabs>
+      </w:pPr>
+    </w:p>
+    <w:p>
+      <w:proofErr w:type="spellStart"/>
+      <w:r>
+        <w:t>Trello</w:t>
+      </w:r>
+      <w:proofErr w:type="spellEnd"/>
+      <w:r>
+        <w:t xml:space="preserve"> brettet etter vi var ferdig med sprint 2</w:t>
+      </w:r>
+    </w:p>
+    <w:p>
+      <w:pPr>
+        <w:tabs>
+          <w:tab w:val="left" w:pos="7740"/>
+        </w:tabs>
+      </w:pPr>
+      <w:r>
+        <w:rPr>
+          <w:noProof/>
+        </w:rPr>
+        <w:drawing>
+          <wp:inline distT="0" distB="0" distL="0" distR="0" wp14:anchorId="68F7626C" wp14:editId="3CB89F79">
+            <wp:extent cx="5760720" cy="3423920"/>
+            <wp:effectExtent l="0" t="0" r="0" b="5080"/>
+            <wp:docPr id="3" name="Bilde 3"/>
+            <wp:cNvGraphicFramePr>
+              <a:graphicFrameLocks xmlns:a="http://schemas.openxmlformats.org/drawingml/2006/main" noChangeAspect="1"/>
+            </wp:cNvGraphicFramePr>
+            <a:graphic xmlns:a="http://schemas.openxmlformats.org/drawingml/2006/main">
+              <a:graphicData uri="http://schemas.openxmlformats.org/drawingml/2006/picture">
+                <pic:pic xmlns:pic="http://schemas.openxmlformats.org/drawingml/2006/picture">
+                  <pic:nvPicPr>
+                    <pic:cNvPr id="1" name=""/>
+                    <pic:cNvPicPr/>
+                  </pic:nvPicPr>
+                  <pic:blipFill>
+                    <a:blip r:embed="rId7"/>
+                    <a:stretch>
+                      <a:fillRect/>
+                    </a:stretch>
+                  </pic:blipFill>
+                  <pic:spPr>
+                    <a:xfrm>
+                      <a:off x="0" y="0"/>
+                      <a:ext cx="5760720" cy="3423920"/>
+                    </a:xfrm>
+                    <a:prstGeom prst="rect">
+                      <a:avLst/>
+                    </a:prstGeom>
+                  </pic:spPr>
+                </pic:pic>
+              </a:graphicData>
+            </a:graphic>
+          </wp:inline>
+        </w:drawing>
+      </w:r>
+    </w:p>
+    <w:p>
+      <w:pPr>
+        <w:pStyle w:val="Overskrift2"/>
+      </w:pPr>
+      <w:r>
+        <w:t>Retrospektivt møte 14.02(sprint 2)</w:t>
+      </w:r>
+    </w:p>
+    <w:p>
+      <w:r>
+        <w:rPr>
+          <w:b/>
+        </w:rPr>
+        <w:t>Andreas</w:t>
+      </w:r>
+      <w:r>
+        <w:rPr>
+          <w:b/>
+        </w:rPr>
+        <w:t>:</w:t>
+      </w:r>
+      <w:r>
+        <w:t xml:space="preserve"> Ferdig ble ferdig med database, laget noen triggere til databasen. Fremover skal han se på hva vi trenger av tabeller når det kommer til quiz og verving.</w:t>
+      </w:r>
+    </w:p>
+    <w:p>
+      <w:r>
+        <w:rPr>
+          <w:b/>
+        </w:rPr>
+        <w:t xml:space="preserve">Kristian: </w:t>
+      </w:r>
+      <w:r>
+        <w:t xml:space="preserve">Jobber fortsatt med </w:t>
+      </w:r>
+      <w:proofErr w:type="spellStart"/>
+      <w:r>
+        <w:t>index</w:t>
+      </w:r>
+      <w:proofErr w:type="spellEnd"/>
+      <w:r>
+        <w:t xml:space="preserve"> side, </w:t>
+      </w:r>
+      <w:proofErr w:type="spellStart"/>
+      <w:r>
+        <w:t>footer</w:t>
+      </w:r>
+      <w:proofErr w:type="spellEnd"/>
+      <w:r>
+        <w:t xml:space="preserve"> og header. På dette tidspunkt har vi ikke blitt helt enige </w:t>
+      </w:r>
+      <w:r>
+        <w:t>om design.</w:t>
+      </w:r>
+    </w:p>
+    <w:p>
+      <w:r>
+        <w:rPr>
+          <w:b/>
+        </w:rPr>
+        <w:t xml:space="preserve">Christoffer: </w:t>
+      </w:r>
+      <w:r>
+        <w:t xml:space="preserve">Ferdig med registreringsscript og </w:t>
+      </w:r>
+      <w:proofErr w:type="spellStart"/>
+      <w:r>
+        <w:t>loginscript</w:t>
+      </w:r>
+      <w:proofErr w:type="spellEnd"/>
+      <w:r>
+        <w:t>.</w:t>
+      </w:r>
+    </w:p>
+    <w:p>
+      <w:r>
+        <w:t xml:space="preserve">Det oppsto litt komplikasjoner innenfor gruppen. En gikk ut av gruppen, det var han som hadde satt seg dypt inn i </w:t>
+      </w:r>
+      <w:proofErr w:type="spellStart"/>
+      <w:r>
+        <w:t>css</w:t>
+      </w:r>
+      <w:proofErr w:type="spellEnd"/>
+      <w:r>
+        <w:t xml:space="preserve">-grid. Det var det vi brukte for å lage design av siden. Vi vurderer da på dette møtet å bytte til </w:t>
+      </w:r>
+      <w:proofErr w:type="spellStart"/>
+      <w:r>
+        <w:t>bootstrap</w:t>
+      </w:r>
+      <w:proofErr w:type="spellEnd"/>
+      <w:r>
+        <w:t>.</w:t>
+      </w:r>
+    </w:p>
+    <w:p>
+      <w:r>
+        <w:t xml:space="preserve">Noe vi skal fokusere på til neste sprint er å ha mye mer oversikt over hva vi skal gjøre. Vi «skal» møtes vær torsdag og fredag framover for å få gjort så mye sammen som mulig. Vi tror denne løsningen vil gjøre prosjektet mye lettere å gjennomføre nå som vi er en mann mindre. </w:t>
+      </w:r>
+      <w:bookmarkStart w:id="0" w:name="_GoBack"/>
+      <w:bookmarkEnd w:id="0"/>
     </w:p>
     <w:sectPr>
       <w:pgSz w:w="11906" w:h="16838"/>

</xml_diff>

<commit_message>
Lagt til sprint 4
</commit_message>
<xml_diff>
--- a/Administrativ del/Prosjektplan.docx
+++ b/Administrativ del/Prosjektplan.docx
@@ -685,11 +685,14 @@
         <w:t xml:space="preserve">Noe vi skal fokusere på til neste sprint er å ha mye mer oversikt over hva vi skal gjøre. Vi «skal» møtes vær torsdag og fredag framover for å få gjort så mye sammen som mulig. Vi tror denne løsningen vil gjøre prosjektet mye lettere å gjennomføre nå som vi er en mann mindre. </w:t>
       </w:r>
     </w:p>
+    <w:p/>
+    <w:p/>
     <w:p>
       <w:pPr>
         <w:pStyle w:val="Overskrift2"/>
       </w:pPr>
       <w:r>
+        <w:lastRenderedPageBreak/>
         <w:t>Sprint 3(14.02-21.02)</w:t>
       </w:r>
     </w:p>
@@ -699,10 +702,215 @@
       </w:r>
       <w:r>
         <w:t xml:space="preserve"> over hva slags funksjoner vi skal implementere.</w:t>
+      </w:r>
+    </w:p>
+    <w:p>
+      <w:r>
+        <w:rPr>
+          <w:noProof/>
+        </w:rPr>
+        <w:drawing>
+          <wp:inline distT="0" distB="0" distL="0" distR="0" wp14:anchorId="6A0E1526" wp14:editId="37C7FD2A">
+            <wp:extent cx="5760720" cy="2927985"/>
+            <wp:effectExtent l="0" t="0" r="0" b="5715"/>
+            <wp:docPr id="4" name="Bilde 4"/>
+            <wp:cNvGraphicFramePr>
+              <a:graphicFrameLocks xmlns:a="http://schemas.openxmlformats.org/drawingml/2006/main" noChangeAspect="1"/>
+            </wp:cNvGraphicFramePr>
+            <a:graphic xmlns:a="http://schemas.openxmlformats.org/drawingml/2006/main">
+              <a:graphicData uri="http://schemas.openxmlformats.org/drawingml/2006/picture">
+                <pic:pic xmlns:pic="http://schemas.openxmlformats.org/drawingml/2006/picture">
+                  <pic:nvPicPr>
+                    <pic:cNvPr id="1" name=""/>
+                    <pic:cNvPicPr/>
+                  </pic:nvPicPr>
+                  <pic:blipFill>
+                    <a:blip r:embed="rId8"/>
+                    <a:stretch>
+                      <a:fillRect/>
+                    </a:stretch>
+                  </pic:blipFill>
+                  <pic:spPr>
+                    <a:xfrm>
+                      <a:off x="0" y="0"/>
+                      <a:ext cx="5760720" cy="2927985"/>
+                    </a:xfrm>
+                    <a:prstGeom prst="rect">
+                      <a:avLst/>
+                    </a:prstGeom>
+                  </pic:spPr>
+                </pic:pic>
+              </a:graphicData>
+            </a:graphic>
+          </wp:inline>
+        </w:drawing>
+      </w:r>
+    </w:p>
+    <w:p>
+      <w:pPr>
+        <w:pStyle w:val="Overskrift2"/>
+      </w:pPr>
+      <w:r>
+        <w:t xml:space="preserve">Retrospektivt møte </w:t>
+      </w:r>
+      <w:r>
+        <w:t>06</w:t>
+      </w:r>
+      <w:r>
+        <w:t>.0</w:t>
+      </w:r>
+      <w:r>
+        <w:t>3</w:t>
+      </w:r>
+      <w:r>
+        <w:t xml:space="preserve">(sprint </w:t>
+      </w:r>
+      <w:r>
+        <w:t>3</w:t>
+      </w:r>
+      <w:r>
+        <w:t>)</w:t>
+      </w:r>
+    </w:p>
+    <w:p>
+      <w:r>
+        <w:t>Vi hadde en ganske liten sprint, fordi vi satt av tid til de obligatoriske oppgavene som skulle bli gjort</w:t>
+      </w:r>
+      <w:r>
+        <w:t xml:space="preserve">, så det er grunnen for at det retrospektive møte ble </w:t>
+      </w:r>
+      <w:r>
+        <w:t xml:space="preserve">så sent som det ble. </w:t>
+      </w:r>
+      <w:r>
+        <w:t xml:space="preserve">På denne sprinten ble vi enige om at vi skulle bruke </w:t>
+      </w:r>
+      <w:proofErr w:type="spellStart"/>
+      <w:r>
+        <w:t>bootstrap</w:t>
+      </w:r>
+      <w:proofErr w:type="spellEnd"/>
+      <w:r>
+        <w:t xml:space="preserve"> istedenfor </w:t>
+      </w:r>
+      <w:proofErr w:type="spellStart"/>
+      <w:r>
+        <w:t>css</w:t>
+      </w:r>
+      <w:proofErr w:type="spellEnd"/>
+      <w:r>
+        <w:t xml:space="preserve">-grid. Ble litt mindre oppgaver å gjøre på </w:t>
+      </w:r>
+      <w:proofErr w:type="spellStart"/>
+      <w:r>
+        <w:t>frontend</w:t>
+      </w:r>
+      <w:proofErr w:type="spellEnd"/>
+      <w:r>
+        <w:t xml:space="preserve"> siden da og kunne da fokusere mer på </w:t>
+      </w:r>
+      <w:proofErr w:type="spellStart"/>
+      <w:r>
+        <w:t>backend</w:t>
+      </w:r>
+      <w:proofErr w:type="spellEnd"/>
+      <w:r>
+        <w:t>.</w:t>
+      </w:r>
+    </w:p>
+    <w:p>
+      <w:r>
+        <w:t xml:space="preserve">Skisserte sidene litt mer så vi så hva vi trengte.  </w:t>
+      </w:r>
+      <w:r>
+        <w:t xml:space="preserve">Så vi har nå etter den sprinten mer oversikt enn vi hadde før. </w:t>
+      </w:r>
+    </w:p>
+    <w:p>
+      <w:r>
+        <w:rPr>
+          <w:b/>
+        </w:rPr>
+        <w:t xml:space="preserve">Christoffer: </w:t>
+      </w:r>
+      <w:r>
+        <w:t>Lagde ferdig design på min profil side.</w:t>
+      </w:r>
+      <w:r>
+        <w:t xml:space="preserve"> Startet litt på </w:t>
+      </w:r>
+      <w:proofErr w:type="spellStart"/>
+      <w:r>
+        <w:t>backenden</w:t>
+      </w:r>
+      <w:proofErr w:type="spellEnd"/>
+      <w:r>
+        <w:t>.</w:t>
+      </w:r>
+    </w:p>
+    <w:p>
+      <w:r>
+        <w:rPr>
+          <w:b/>
+        </w:rPr>
+        <w:t xml:space="preserve">Kristian: </w:t>
+      </w:r>
+      <w:r>
+        <w:t xml:space="preserve">Gjorde sånn at </w:t>
+      </w:r>
+      <w:proofErr w:type="spellStart"/>
+      <w:r>
+        <w:t>index</w:t>
+      </w:r>
+      <w:proofErr w:type="spellEnd"/>
+      <w:r>
+        <w:t xml:space="preserve"> siden brukte </w:t>
+      </w:r>
+      <w:proofErr w:type="spellStart"/>
+      <w:r>
+        <w:t>bootstrap</w:t>
+      </w:r>
+      <w:proofErr w:type="spellEnd"/>
+      <w:r>
+        <w:t xml:space="preserve"> istedenfor </w:t>
+      </w:r>
+      <w:proofErr w:type="spellStart"/>
+      <w:r>
+        <w:t>css</w:t>
+      </w:r>
+      <w:proofErr w:type="spellEnd"/>
+      <w:r>
+        <w:t>-grid. Fortsatt litt små ting igjen.</w:t>
+      </w:r>
+    </w:p>
+    <w:p>
+      <w:r>
+        <w:rPr>
+          <w:b/>
+        </w:rPr>
+        <w:t xml:space="preserve">Andreas: </w:t>
+      </w:r>
+      <w:r>
+        <w:t xml:space="preserve">Tok seg av noen triggere på databasen, har også begynt med en verve funksjon. </w:t>
+      </w:r>
+    </w:p>
+    <w:p>
+      <w:pPr>
+        <w:pStyle w:val="Overskrift2"/>
+      </w:pPr>
+      <w:r>
+        <w:t xml:space="preserve">Sprint </w:t>
+      </w:r>
+      <w:r>
+        <w:t>4</w:t>
       </w:r>
       <w:bookmarkStart w:id="0" w:name="_GoBack"/>
       <w:bookmarkEnd w:id="0"/>
-    </w:p>
+      <w:r>
+        <w:t>(14.02-21.02)</w:t>
+      </w:r>
+    </w:p>
+    <w:p/>
     <w:sectPr>
       <w:pgSz w:w="11906" w:h="16838"/>
       <w:pgMar w:top="1417" w:right="1417" w:bottom="1417" w:left="1417" w:header="708" w:footer="708" w:gutter="0"/>

</xml_diff>